<commit_message>
Se implementó la base de datos y se añadió la lista de libros
</commit_message>
<xml_diff>
--- a/Especificaciones.docx
+++ b/Especificaciones.docx
@@ -9,6 +9,8 @@
           <w:lang w:val="es-MX"/>
         </w:rPr>
       </w:pPr>
+      <w:bookmarkStart w:id="0" w:name="_GoBack"/>
+      <w:bookmarkEnd w:id="0"/>
       <w:r>
         <w:rPr>
           <w:lang w:val="es-MX"/>
@@ -203,12 +205,7 @@
       </w:r>
       <w:proofErr w:type="spellStart"/>
       <w:r>
-        <w:t>autore</w:t>
-      </w:r>
-      <w:bookmarkStart w:id="0" w:name="_GoBack"/>
-      <w:bookmarkEnd w:id="0"/>
-      <w:r>
-        <w:t>s</w:t>
+        <w:t>autores</w:t>
       </w:r>
       <w:proofErr w:type="spellEnd"/>
       <w:r>

</xml_diff>